<commit_message>
vault backup: 2022-12-01 03:01:42
</commit_message>
<xml_diff>
--- a/Mechanical Engineering Laboratory/拉伸火花預報.docx
+++ b/Mechanical Engineering Laboratory/拉伸火花預報.docx
@@ -59,15 +59,7 @@
           <w:sz w:val="36"/>
           <w:szCs w:val="32"/>
         </w:rPr>
-        <w:t>拉伸、火花、扭力</w:t>
-      </w:r>
-      <w:r>
-        <w:rPr>
-          <w:rFonts w:hint="eastAsia"/>
-          <w:sz w:val="36"/>
-          <w:szCs w:val="32"/>
-        </w:rPr>
-        <w:t>實驗</w:t>
+        <w:t>拉伸、火花、扭力實驗</w:t>
       </w:r>
     </w:p>
     <w:p>
@@ -109,7 +101,7 @@
         <w:t>月</w:t>
       </w:r>
       <w:r>
-        <w:t>16</w:t>
+        <w:t>30</w:t>
       </w:r>
       <w:r>
         <w:rPr>
@@ -139,30 +131,8 @@
         <w:rPr>
           <w:rFonts w:hint="eastAsia"/>
         </w:rPr>
-        <w:t>同組成員姓名：張瀚元、王睿哲、黃將身、周艾理、陳柏文、黃</w:t>
-      </w:r>
-      <w:proofErr w:type="gramStart"/>
-      <w:r>
-        <w:rPr>
-          <w:rFonts w:hint="eastAsia"/>
-        </w:rPr>
-        <w:t>御</w:t>
-      </w:r>
-      <w:proofErr w:type="gramEnd"/>
-      <w:r>
-        <w:rPr>
-          <w:rFonts w:hint="eastAsia"/>
-        </w:rPr>
-        <w:t>銘、黃熙漢、黃健銘、宋庭宇、歐陽</w:t>
-      </w:r>
-      <w:proofErr w:type="gramStart"/>
-      <w:r>
-        <w:rPr>
-          <w:rFonts w:hint="eastAsia"/>
-        </w:rPr>
-        <w:t>靖</w:t>
-      </w:r>
-      <w:proofErr w:type="gramEnd"/>
+        <w:t>同組成員姓名：張瀚元、王睿哲、黃將身、周艾理、陳柏文、黃御銘、黃熙漢、黃健銘、宋庭宇、歐陽靖</w:t>
+      </w:r>
     </w:p>
     <w:p>
       <w:pPr>
@@ -294,39 +264,7 @@
           <w:rFonts w:hint="eastAsia"/>
           <w:szCs w:val="24"/>
         </w:rPr>
-        <w:t>依所繪之應力應變圖分析比例限、彈性限、降伏點、降伏強度、</w:t>
-      </w:r>
-      <w:proofErr w:type="gramStart"/>
-      <w:r>
-        <w:rPr>
-          <w:rFonts w:hint="eastAsia"/>
-          <w:szCs w:val="24"/>
-        </w:rPr>
-        <w:t>抗拉強度</w:t>
-      </w:r>
-      <w:proofErr w:type="gramEnd"/>
-      <w:r>
-        <w:rPr>
-          <w:rFonts w:hint="eastAsia"/>
-          <w:szCs w:val="24"/>
-        </w:rPr>
-        <w:t>、伸長率、</w:t>
-      </w:r>
-      <w:proofErr w:type="gramStart"/>
-      <w:r>
-        <w:rPr>
-          <w:rFonts w:hint="eastAsia"/>
-          <w:szCs w:val="24"/>
-        </w:rPr>
-        <w:t>斷面縮率</w:t>
-      </w:r>
-      <w:proofErr w:type="gramEnd"/>
-      <w:r>
-        <w:rPr>
-          <w:rFonts w:hint="eastAsia"/>
-          <w:szCs w:val="24"/>
-        </w:rPr>
-        <w:t>、楊氏係數、破壞強度、延性、脆性等等。</w:t>
+        <w:t>依所繪之應力應變圖分析比例限、彈性限、降伏點、降伏強度、抗拉強度、伸長率、斷面縮率、楊氏係數、破壞強度、延性、脆性等等。</w:t>
       </w:r>
     </w:p>
     <w:p>
@@ -365,55 +303,7 @@
           <w:rFonts w:hint="eastAsia"/>
           <w:szCs w:val="24"/>
         </w:rPr>
-        <w:t>拉伸試驗主要的原理是，將試片（或試</w:t>
-      </w:r>
-      <w:proofErr w:type="gramStart"/>
-      <w:r>
-        <w:rPr>
-          <w:rFonts w:hint="eastAsia"/>
-          <w:szCs w:val="24"/>
-        </w:rPr>
-        <w:t>桿</w:t>
-      </w:r>
-      <w:proofErr w:type="gramEnd"/>
-      <w:r>
-        <w:rPr>
-          <w:rFonts w:hint="eastAsia"/>
-          <w:szCs w:val="24"/>
-        </w:rPr>
-        <w:t>）裝置於萬能試驗機，然後施加拉力，則試</w:t>
-      </w:r>
-      <w:proofErr w:type="gramStart"/>
-      <w:r>
-        <w:rPr>
-          <w:rFonts w:hint="eastAsia"/>
-          <w:szCs w:val="24"/>
-        </w:rPr>
-        <w:t>桿</w:t>
-      </w:r>
-      <w:proofErr w:type="gramEnd"/>
-      <w:r>
-        <w:rPr>
-          <w:rFonts w:hint="eastAsia"/>
-          <w:szCs w:val="24"/>
-        </w:rPr>
-        <w:t>隨拉力之荷重增加而逐漸伸長，可將其記錄</w:t>
-      </w:r>
-      <w:proofErr w:type="gramStart"/>
-      <w:r>
-        <w:rPr>
-          <w:rFonts w:hint="eastAsia"/>
-          <w:szCs w:val="24"/>
-        </w:rPr>
-        <w:t>得荷種－</w:t>
-      </w:r>
-      <w:proofErr w:type="gramEnd"/>
-      <w:r>
-        <w:rPr>
-          <w:rFonts w:hint="eastAsia"/>
-          <w:szCs w:val="24"/>
-        </w:rPr>
-        <w:t>伸長曲線圖（</w:t>
+        <w:t>拉伸試驗主要的原理是，將試片（或試桿）裝置於萬能試驗機，然後施加拉力，則試桿隨拉力之荷重增加而逐漸伸長，可將其記錄得荷種－伸長曲線圖（</w:t>
       </w:r>
       <w:r>
         <w:rPr>
@@ -427,23 +317,7 @@
           <w:rFonts w:hint="eastAsia"/>
           <w:szCs w:val="24"/>
         </w:rPr>
-        <w:t>），再用此圖來加以分析</w:t>
-      </w:r>
-      <w:proofErr w:type="gramStart"/>
-      <w:r>
-        <w:rPr>
-          <w:rFonts w:hint="eastAsia"/>
-          <w:szCs w:val="24"/>
-        </w:rPr>
-        <w:t>試材之</w:t>
-      </w:r>
-      <w:proofErr w:type="gramEnd"/>
-      <w:r>
-        <w:rPr>
-          <w:rFonts w:hint="eastAsia"/>
-          <w:szCs w:val="24"/>
-        </w:rPr>
-        <w:t>諸多性質</w:t>
+        <w:t>），再用此圖來加以分析試材之諸多性質</w:t>
       </w:r>
     </w:p>
     <w:p>
@@ -498,7 +372,6 @@
       <w:pPr>
         <w:spacing w:line="240" w:lineRule="atLeast"/>
         <w:rPr>
-          <w:rFonts w:hint="eastAsia"/>
           <w:szCs w:val="24"/>
         </w:rPr>
       </w:pPr>
@@ -520,7 +393,6 @@
       <w:pPr>
         <w:spacing w:line="240" w:lineRule="atLeast"/>
         <w:rPr>
-          <w:rFonts w:hint="eastAsia"/>
           <w:szCs w:val="24"/>
         </w:rPr>
       </w:pPr>
@@ -549,7 +421,6 @@
       <w:pPr>
         <w:spacing w:line="240" w:lineRule="atLeast"/>
         <w:rPr>
-          <w:rFonts w:hint="eastAsia"/>
           <w:szCs w:val="24"/>
         </w:rPr>
       </w:pPr>
@@ -571,30 +442,13 @@
           <w:rFonts w:hint="eastAsia"/>
           <w:szCs w:val="24"/>
         </w:rPr>
-        <w:t>自動記錄器、方格紙</w:t>
-      </w:r>
-      <w:proofErr w:type="gramStart"/>
-      <w:r>
-        <w:rPr>
-          <w:rFonts w:hint="eastAsia"/>
-          <w:szCs w:val="24"/>
-        </w:rPr>
-        <w:t>及針筆</w:t>
-      </w:r>
-      <w:proofErr w:type="gramEnd"/>
-      <w:r>
-        <w:rPr>
-          <w:rFonts w:hint="eastAsia"/>
-          <w:szCs w:val="24"/>
-        </w:rPr>
-        <w:t>。</w:t>
-      </w:r>
-    </w:p>
-    <w:p>
-      <w:pPr>
-        <w:spacing w:line="240" w:lineRule="atLeast"/>
-        <w:rPr>
-          <w:rFonts w:hint="eastAsia"/>
+        <w:t>自動記錄器、方格紙及針筆。</w:t>
+      </w:r>
+    </w:p>
+    <w:p>
+      <w:pPr>
+        <w:spacing w:line="240" w:lineRule="atLeast"/>
+        <w:rPr>
           <w:szCs w:val="24"/>
         </w:rPr>
       </w:pPr>
@@ -697,7 +551,6 @@
       <w:pPr>
         <w:spacing w:line="240" w:lineRule="atLeast"/>
         <w:rPr>
-          <w:rFonts w:hint="eastAsia"/>
           <w:szCs w:val="24"/>
         </w:rPr>
       </w:pPr>
@@ -719,7 +572,6 @@
       <w:pPr>
         <w:spacing w:line="240" w:lineRule="atLeast"/>
         <w:rPr>
-          <w:rFonts w:hint="eastAsia"/>
           <w:szCs w:val="24"/>
         </w:rPr>
       </w:pPr>
@@ -741,78 +593,13 @@
           <w:rFonts w:hint="eastAsia"/>
           <w:szCs w:val="24"/>
         </w:rPr>
-        <w:t>用游標卡尺在試</w:t>
-      </w:r>
-      <w:proofErr w:type="gramStart"/>
-      <w:r>
-        <w:rPr>
-          <w:rFonts w:hint="eastAsia"/>
-          <w:szCs w:val="24"/>
-        </w:rPr>
-        <w:t>桿</w:t>
-      </w:r>
-      <w:proofErr w:type="gramEnd"/>
-      <w:r>
-        <w:rPr>
-          <w:rFonts w:hint="eastAsia"/>
-          <w:szCs w:val="24"/>
-        </w:rPr>
-        <w:t>上量取標點距離，用</w:t>
-      </w:r>
-      <w:proofErr w:type="gramStart"/>
-      <w:r>
-        <w:rPr>
-          <w:rFonts w:hint="eastAsia"/>
-          <w:szCs w:val="24"/>
-        </w:rPr>
-        <w:t>打印器</w:t>
-      </w:r>
-      <w:proofErr w:type="gramEnd"/>
-      <w:r>
-        <w:rPr>
-          <w:rFonts w:hint="eastAsia"/>
-          <w:szCs w:val="24"/>
-        </w:rPr>
-        <w:t>、高度</w:t>
-      </w:r>
-      <w:proofErr w:type="gramStart"/>
-      <w:r>
-        <w:rPr>
-          <w:rFonts w:hint="eastAsia"/>
-          <w:szCs w:val="24"/>
-        </w:rPr>
-        <w:t>規</w:t>
-      </w:r>
-      <w:proofErr w:type="gramEnd"/>
-      <w:r>
-        <w:rPr>
-          <w:rFonts w:hint="eastAsia"/>
-          <w:szCs w:val="24"/>
-        </w:rPr>
-        <w:t>或</w:t>
-      </w:r>
-      <w:proofErr w:type="gramStart"/>
-      <w:r>
-        <w:rPr>
-          <w:rFonts w:hint="eastAsia"/>
-          <w:szCs w:val="24"/>
-        </w:rPr>
-        <w:t>畫線針標明</w:t>
-      </w:r>
-      <w:proofErr w:type="gramEnd"/>
-      <w:r>
-        <w:rPr>
-          <w:rFonts w:hint="eastAsia"/>
-          <w:szCs w:val="24"/>
-        </w:rPr>
-        <w:t>。</w:t>
-      </w:r>
-    </w:p>
-    <w:p>
-      <w:pPr>
-        <w:spacing w:line="240" w:lineRule="atLeast"/>
-        <w:rPr>
-          <w:rFonts w:hint="eastAsia"/>
+        <w:t>用游標卡尺在試桿上量取標點距離，用打印器、高度規或畫線針標明。</w:t>
+      </w:r>
+    </w:p>
+    <w:p>
+      <w:pPr>
+        <w:spacing w:line="240" w:lineRule="atLeast"/>
+        <w:rPr>
           <w:szCs w:val="24"/>
         </w:rPr>
       </w:pPr>
@@ -834,30 +621,13 @@
           <w:rFonts w:hint="eastAsia"/>
           <w:szCs w:val="24"/>
         </w:rPr>
-        <w:t>以卡尺在標點距離上量取三處直徑，取其平均值後</w:t>
-      </w:r>
-      <w:proofErr w:type="gramStart"/>
-      <w:r>
-        <w:rPr>
-          <w:rFonts w:hint="eastAsia"/>
-          <w:szCs w:val="24"/>
-        </w:rPr>
-        <w:t>算出截面積</w:t>
-      </w:r>
-      <w:proofErr w:type="gramEnd"/>
-      <w:r>
-        <w:rPr>
-          <w:rFonts w:hint="eastAsia"/>
-          <w:szCs w:val="24"/>
-        </w:rPr>
-        <w:t>。</w:t>
-      </w:r>
-    </w:p>
-    <w:p>
-      <w:pPr>
-        <w:spacing w:line="240" w:lineRule="atLeast"/>
-        <w:rPr>
-          <w:rFonts w:hint="eastAsia"/>
+        <w:t>以卡尺在標點距離上量取三處直徑，取其平均值後算出截面積。</w:t>
+      </w:r>
+    </w:p>
+    <w:p>
+      <w:pPr>
+        <w:spacing w:line="240" w:lineRule="atLeast"/>
+        <w:rPr>
           <w:szCs w:val="24"/>
         </w:rPr>
       </w:pPr>
@@ -886,7 +656,6 @@
       <w:pPr>
         <w:spacing w:line="240" w:lineRule="atLeast"/>
         <w:rPr>
-          <w:rFonts w:hint="eastAsia"/>
           <w:szCs w:val="24"/>
         </w:rPr>
       </w:pPr>
@@ -903,21 +672,12 @@
         </w:rPr>
         <w:t xml:space="preserve">. </w:t>
       </w:r>
-      <w:proofErr w:type="gramStart"/>
-      <w:r>
-        <w:rPr>
-          <w:rFonts w:hint="eastAsia"/>
-          <w:szCs w:val="24"/>
-        </w:rPr>
-        <w:t>打開進油閥</w:t>
-      </w:r>
-      <w:proofErr w:type="gramEnd"/>
-      <w:r>
-        <w:rPr>
-          <w:rFonts w:hint="eastAsia"/>
-          <w:szCs w:val="24"/>
-        </w:rPr>
-        <w:t>，轉動荷重速率至</w:t>
+      <w:r>
+        <w:rPr>
+          <w:rFonts w:hint="eastAsia"/>
+          <w:szCs w:val="24"/>
+        </w:rPr>
+        <w:t>打開進油閥，轉動荷重速率至</w:t>
       </w:r>
       <w:r>
         <w:rPr>
@@ -931,30 +691,13 @@
           <w:rFonts w:hint="eastAsia"/>
           <w:szCs w:val="24"/>
         </w:rPr>
-        <w:t>，使</w:t>
-      </w:r>
-      <w:proofErr w:type="gramStart"/>
-      <w:r>
-        <w:rPr>
-          <w:rFonts w:hint="eastAsia"/>
-          <w:szCs w:val="24"/>
-        </w:rPr>
-        <w:t>上夾頭降至</w:t>
-      </w:r>
-      <w:proofErr w:type="gramEnd"/>
-      <w:r>
-        <w:rPr>
-          <w:rFonts w:hint="eastAsia"/>
-          <w:szCs w:val="24"/>
-        </w:rPr>
-        <w:t>最低點，指針歸零。</w:t>
-      </w:r>
-    </w:p>
-    <w:p>
-      <w:pPr>
-        <w:spacing w:line="240" w:lineRule="atLeast"/>
-        <w:rPr>
-          <w:rFonts w:hint="eastAsia"/>
+        <w:t>，使上夾頭降至最低點，指針歸零。</w:t>
+      </w:r>
+    </w:p>
+    <w:p>
+      <w:pPr>
+        <w:spacing w:line="240" w:lineRule="atLeast"/>
+        <w:rPr>
           <w:szCs w:val="24"/>
         </w:rPr>
       </w:pPr>
@@ -976,46 +719,13 @@
           <w:rFonts w:hint="eastAsia"/>
           <w:szCs w:val="24"/>
         </w:rPr>
-        <w:t>把試</w:t>
-      </w:r>
-      <w:proofErr w:type="gramStart"/>
-      <w:r>
-        <w:rPr>
-          <w:rFonts w:hint="eastAsia"/>
-          <w:szCs w:val="24"/>
-        </w:rPr>
-        <w:t>桿</w:t>
-      </w:r>
-      <w:proofErr w:type="gramEnd"/>
-      <w:r>
-        <w:rPr>
-          <w:rFonts w:hint="eastAsia"/>
-          <w:szCs w:val="24"/>
-        </w:rPr>
-        <w:t>下端固定在試驗機</w:t>
-      </w:r>
-      <w:proofErr w:type="gramStart"/>
-      <w:r>
-        <w:rPr>
-          <w:rFonts w:hint="eastAsia"/>
-          <w:szCs w:val="24"/>
-        </w:rPr>
-        <w:t>之下夾頭上</w:t>
-      </w:r>
-      <w:proofErr w:type="gramEnd"/>
-      <w:r>
-        <w:rPr>
-          <w:rFonts w:hint="eastAsia"/>
-          <w:szCs w:val="24"/>
-        </w:rPr>
-        <w:t>。</w:t>
-      </w:r>
-    </w:p>
-    <w:p>
-      <w:pPr>
-        <w:spacing w:line="240" w:lineRule="atLeast"/>
-        <w:rPr>
-          <w:rFonts w:hint="eastAsia"/>
+        <w:t>把試桿下端固定在試驗機之下夾頭上。</w:t>
+      </w:r>
+    </w:p>
+    <w:p>
+      <w:pPr>
+        <w:spacing w:line="240" w:lineRule="atLeast"/>
+        <w:rPr>
           <w:szCs w:val="24"/>
         </w:rPr>
       </w:pPr>
@@ -1059,7 +769,6 @@
       <w:pPr>
         <w:spacing w:line="240" w:lineRule="atLeast"/>
         <w:rPr>
-          <w:rFonts w:hint="eastAsia"/>
           <w:szCs w:val="24"/>
         </w:rPr>
       </w:pPr>
@@ -1088,7 +797,6 @@
       <w:pPr>
         <w:spacing w:line="240" w:lineRule="atLeast"/>
         <w:rPr>
-          <w:rFonts w:hint="eastAsia"/>
           <w:szCs w:val="24"/>
         </w:rPr>
       </w:pPr>
@@ -1117,7 +825,6 @@
       <w:pPr>
         <w:spacing w:line="240" w:lineRule="atLeast"/>
         <w:rPr>
-          <w:rFonts w:hint="eastAsia"/>
           <w:szCs w:val="24"/>
         </w:rPr>
       </w:pPr>
@@ -1139,30 +846,13 @@
           <w:rFonts w:hint="eastAsia"/>
           <w:szCs w:val="24"/>
         </w:rPr>
-        <w:t>觀察試片之局部變形，</w:t>
-      </w:r>
-      <w:proofErr w:type="gramStart"/>
-      <w:r>
-        <w:rPr>
-          <w:rFonts w:hint="eastAsia"/>
-          <w:szCs w:val="24"/>
-        </w:rPr>
-        <w:t>如頸縮</w:t>
-      </w:r>
-      <w:proofErr w:type="gramEnd"/>
-      <w:r>
-        <w:rPr>
-          <w:rFonts w:hint="eastAsia"/>
-          <w:szCs w:val="24"/>
-        </w:rPr>
-        <w:t>現象等。</w:t>
-      </w:r>
-    </w:p>
-    <w:p>
-      <w:pPr>
-        <w:spacing w:line="240" w:lineRule="atLeast"/>
-        <w:rPr>
-          <w:rFonts w:hint="eastAsia"/>
+        <w:t>觀察試片之局部變形，如頸縮現象等。</w:t>
+      </w:r>
+    </w:p>
+    <w:p>
+      <w:pPr>
+        <w:spacing w:line="240" w:lineRule="atLeast"/>
+        <w:rPr>
           <w:szCs w:val="24"/>
         </w:rPr>
       </w:pPr>
@@ -1184,62 +874,13 @@
           <w:rFonts w:hint="eastAsia"/>
           <w:szCs w:val="24"/>
         </w:rPr>
-        <w:t>當試</w:t>
-      </w:r>
-      <w:proofErr w:type="gramStart"/>
-      <w:r>
-        <w:rPr>
-          <w:rFonts w:hint="eastAsia"/>
-          <w:szCs w:val="24"/>
-        </w:rPr>
-        <w:t>片破斷</w:t>
-      </w:r>
-      <w:proofErr w:type="gramEnd"/>
-      <w:r>
-        <w:rPr>
-          <w:rFonts w:hint="eastAsia"/>
-          <w:szCs w:val="24"/>
-        </w:rPr>
-        <w:t>之瞬間，迅速讀取</w:t>
-      </w:r>
-      <w:proofErr w:type="gramStart"/>
-      <w:r>
-        <w:rPr>
-          <w:rFonts w:hint="eastAsia"/>
-          <w:szCs w:val="24"/>
-        </w:rPr>
-        <w:t>黑針之</w:t>
-      </w:r>
-      <w:proofErr w:type="gramEnd"/>
-      <w:r>
-        <w:rPr>
-          <w:rFonts w:hint="eastAsia"/>
-          <w:szCs w:val="24"/>
-        </w:rPr>
-        <w:t>位置，即</w:t>
-      </w:r>
-      <w:proofErr w:type="gramStart"/>
-      <w:r>
-        <w:rPr>
-          <w:rFonts w:hint="eastAsia"/>
-          <w:szCs w:val="24"/>
-        </w:rPr>
-        <w:t>為破斷荷重</w:t>
-      </w:r>
-      <w:proofErr w:type="gramEnd"/>
-      <w:r>
-        <w:rPr>
-          <w:rFonts w:hint="eastAsia"/>
-          <w:szCs w:val="24"/>
-        </w:rPr>
-        <w:t>。</w:t>
-      </w:r>
-    </w:p>
-    <w:p>
-      <w:pPr>
-        <w:spacing w:line="240" w:lineRule="atLeast"/>
-        <w:rPr>
-          <w:rFonts w:hint="eastAsia"/>
+        <w:t>當試片破斷之瞬間，迅速讀取黑針之位置，即為破斷荷重。</w:t>
+      </w:r>
+    </w:p>
+    <w:p>
+      <w:pPr>
+        <w:spacing w:line="240" w:lineRule="atLeast"/>
+        <w:rPr>
           <w:szCs w:val="24"/>
         </w:rPr>
       </w:pPr>
@@ -1261,23 +902,7 @@
           <w:rFonts w:hint="eastAsia"/>
           <w:szCs w:val="24"/>
         </w:rPr>
-        <w:t>觀察斷口狀況及</w:t>
-      </w:r>
-      <w:proofErr w:type="gramStart"/>
-      <w:r>
-        <w:rPr>
-          <w:rFonts w:hint="eastAsia"/>
-          <w:szCs w:val="24"/>
-        </w:rPr>
-        <w:t>量測破斷後</w:t>
-      </w:r>
-      <w:proofErr w:type="gramEnd"/>
-      <w:r>
-        <w:rPr>
-          <w:rFonts w:hint="eastAsia"/>
-          <w:szCs w:val="24"/>
-        </w:rPr>
-        <w:t>之最小直徑、標點距離，和斷口位置。</w:t>
+        <w:t>觀察斷口狀況及量測破斷後之最小直徑、標點距離，和斷口位置。</w:t>
       </w:r>
     </w:p>
     <w:p>
@@ -1305,39 +930,7 @@
           <w:rFonts w:hint="eastAsia"/>
           <w:szCs w:val="24"/>
         </w:rPr>
-        <w:t>計算出降伏強度、</w:t>
-      </w:r>
-      <w:proofErr w:type="gramStart"/>
-      <w:r>
-        <w:rPr>
-          <w:rFonts w:hint="eastAsia"/>
-          <w:szCs w:val="24"/>
-        </w:rPr>
-        <w:t>抗拉強度</w:t>
-      </w:r>
-      <w:proofErr w:type="gramEnd"/>
-      <w:r>
-        <w:rPr>
-          <w:rFonts w:hint="eastAsia"/>
-          <w:szCs w:val="24"/>
-        </w:rPr>
-        <w:t>伸長率、斷面</w:t>
-      </w:r>
-      <w:proofErr w:type="gramStart"/>
-      <w:r>
-        <w:rPr>
-          <w:rFonts w:hint="eastAsia"/>
-          <w:szCs w:val="24"/>
-        </w:rPr>
-        <w:t>縮率、破斷度</w:t>
-      </w:r>
-      <w:proofErr w:type="gramEnd"/>
-      <w:r>
-        <w:rPr>
-          <w:rFonts w:hint="eastAsia"/>
-          <w:szCs w:val="24"/>
-        </w:rPr>
-        <w:t>等數值。</w:t>
+        <w:t>計算出降伏強度、抗拉強度伸長率、斷面縮率、破斷度等數值。</w:t>
       </w:r>
     </w:p>
     <w:p>
@@ -1376,7 +969,6 @@
       <w:pPr>
         <w:spacing w:line="240" w:lineRule="atLeast"/>
         <w:rPr>
-          <w:rFonts w:hint="eastAsia"/>
           <w:szCs w:val="24"/>
         </w:rPr>
       </w:pPr>
@@ -1398,7 +990,6 @@
       <w:pPr>
         <w:spacing w:line="240" w:lineRule="atLeast"/>
         <w:rPr>
-          <w:rFonts w:hint="eastAsia"/>
           <w:szCs w:val="24"/>
         </w:rPr>
       </w:pPr>
@@ -1427,7 +1018,6 @@
       <w:pPr>
         <w:spacing w:line="240" w:lineRule="atLeast"/>
         <w:rPr>
-          <w:rFonts w:hint="eastAsia"/>
           <w:szCs w:val="24"/>
         </w:rPr>
       </w:pPr>
@@ -1449,23 +1039,7 @@
           <w:rFonts w:hint="eastAsia"/>
           <w:szCs w:val="24"/>
         </w:rPr>
-        <w:t>拉伸速度增加時會增加降伏點</w:t>
-      </w:r>
-      <w:proofErr w:type="gramStart"/>
-      <w:r>
-        <w:rPr>
-          <w:rFonts w:hint="eastAsia"/>
-          <w:szCs w:val="24"/>
-        </w:rPr>
-        <w:t>及抗拉強度</w:t>
-      </w:r>
-      <w:proofErr w:type="gramEnd"/>
-      <w:r>
-        <w:rPr>
-          <w:rFonts w:hint="eastAsia"/>
-          <w:szCs w:val="24"/>
-        </w:rPr>
-        <w:t>，伸長率亦會稍增加。</w:t>
+        <w:t>拉伸速度增加時會增加降伏點及抗拉強度，伸長率亦會稍增加。</w:t>
       </w:r>
     </w:p>
     <w:p>
@@ -1549,23 +1123,7 @@
           <w:rFonts w:ascii="Times New Roman" w:hAnsi="Times New Roman" w:cs="Times New Roman"/>
           <w:color w:val="000000"/>
         </w:rPr>
-        <w:t>判別不同種類之鋼料，推</w:t>
-      </w:r>
-      <w:proofErr w:type="gramStart"/>
-      <w:r>
-        <w:rPr>
-          <w:rFonts w:ascii="Times New Roman" w:hAnsi="Times New Roman" w:cs="Times New Roman"/>
-          <w:color w:val="000000"/>
-        </w:rPr>
-        <w:t>定試材之</w:t>
-      </w:r>
-      <w:proofErr w:type="gramEnd"/>
-      <w:r>
-        <w:rPr>
-          <w:rFonts w:ascii="Times New Roman" w:hAnsi="Times New Roman" w:cs="Times New Roman"/>
-          <w:color w:val="000000"/>
-        </w:rPr>
-        <w:t>化學組成及有無雜質混入。</w:t>
+        <w:t>判別不同種類之鋼料，推定試材之化學組成及有無雜質混入。</w:t>
       </w:r>
     </w:p>
     <w:p>
@@ -1585,23 +1143,7 @@
           <w:rFonts w:ascii="Times New Roman" w:hAnsi="Times New Roman" w:cs="Times New Roman"/>
           <w:color w:val="000000"/>
         </w:rPr>
-        <w:t>判斷有無淬火、</w:t>
-      </w:r>
-      <w:proofErr w:type="gramStart"/>
-      <w:r>
-        <w:rPr>
-          <w:rFonts w:ascii="Times New Roman" w:hAnsi="Times New Roman" w:cs="Times New Roman"/>
-          <w:color w:val="000000"/>
-        </w:rPr>
-        <w:t>脫碳、滲碳、氮化</w:t>
-      </w:r>
-      <w:proofErr w:type="gramEnd"/>
-      <w:r>
-        <w:rPr>
-          <w:rFonts w:ascii="Times New Roman" w:hAnsi="Times New Roman" w:cs="Times New Roman"/>
-          <w:color w:val="000000"/>
-        </w:rPr>
-        <w:t>。</w:t>
+        <w:t>判斷有無淬火、脫碳、滲碳、氮化。</w:t>
       </w:r>
     </w:p>
     <w:p>
@@ -1616,21 +1158,12 @@
         </w:rPr>
         <w:t>3.</w:t>
       </w:r>
-      <w:proofErr w:type="gramStart"/>
-      <w:r>
-        <w:rPr>
-          <w:rFonts w:ascii="Times New Roman" w:hAnsi="Times New Roman" w:cs="Times New Roman"/>
-          <w:color w:val="000000"/>
-        </w:rPr>
-        <w:t>推定鋼料</w:t>
-      </w:r>
-      <w:proofErr w:type="gramEnd"/>
-      <w:r>
-        <w:rPr>
-          <w:rFonts w:ascii="Times New Roman" w:hAnsi="Times New Roman" w:cs="Times New Roman"/>
-          <w:color w:val="000000"/>
-        </w:rPr>
-        <w:t>高溫耐氧化性。</w:t>
+      <w:r>
+        <w:rPr>
+          <w:rFonts w:ascii="Times New Roman" w:hAnsi="Times New Roman" w:cs="Times New Roman"/>
+          <w:color w:val="000000"/>
+        </w:rPr>
+        <w:t>推定鋼料高溫耐氧化性。</w:t>
       </w:r>
     </w:p>
     <w:p>
@@ -1698,9 +1231,6 @@
       <w:pPr>
         <w:pStyle w:val="Web"/>
         <w:spacing w:before="0" w:beforeAutospacing="0" w:after="0" w:afterAutospacing="0"/>
-        <w:rPr>
-          <w:rFonts w:hint="eastAsia"/>
-        </w:rPr>
       </w:pPr>
     </w:p>
     <w:p>
@@ -1717,23 +1247,7 @@
           <w:rFonts w:ascii="Times New Roman" w:hAnsi="Times New Roman" w:cs="Times New Roman"/>
           <w:color w:val="000000"/>
         </w:rPr>
-        <w:t>一般火花束可區分為三段：分別為靠近砂輪端稱為根部、中央部、及離砂輪最遠的火花束端稱為</w:t>
-      </w:r>
-      <w:proofErr w:type="gramStart"/>
-      <w:r>
-        <w:rPr>
-          <w:rFonts w:ascii="Times New Roman" w:hAnsi="Times New Roman" w:cs="Times New Roman"/>
-          <w:color w:val="000000"/>
-        </w:rPr>
-        <w:t>花端部或梢</w:t>
-      </w:r>
-      <w:proofErr w:type="gramEnd"/>
-      <w:r>
-        <w:rPr>
-          <w:rFonts w:ascii="Times New Roman" w:hAnsi="Times New Roman" w:cs="Times New Roman"/>
-          <w:color w:val="000000"/>
-        </w:rPr>
-        <w:t>部。</w:t>
+        <w:t>一般火花束可區分為三段：分別為靠近砂輪端稱為根部、中央部、及離砂輪最遠的火花束端稱為花端部或梢部。</w:t>
       </w:r>
     </w:p>
     <w:p>
@@ -1824,39 +1338,7 @@
           <w:rFonts w:ascii="Times New Roman" w:hAnsi="Times New Roman" w:cs="Times New Roman"/>
           <w:color w:val="000000"/>
         </w:rPr>
-        <w:t>判定鋼料有無淬火，</w:t>
-      </w:r>
-      <w:proofErr w:type="gramStart"/>
-      <w:r>
-        <w:rPr>
-          <w:rFonts w:ascii="Times New Roman" w:hAnsi="Times New Roman" w:cs="Times New Roman"/>
-          <w:color w:val="000000"/>
-        </w:rPr>
-        <w:t>一</w:t>
-      </w:r>
-      <w:proofErr w:type="gramEnd"/>
-      <w:r>
-        <w:rPr>
-          <w:rFonts w:ascii="Times New Roman" w:hAnsi="Times New Roman" w:cs="Times New Roman"/>
-          <w:color w:val="000000"/>
-        </w:rPr>
-        <w:t>般若有淬火的鋼料，其火花量較多，流線</w:t>
-      </w:r>
-      <w:proofErr w:type="gramStart"/>
-      <w:r>
-        <w:rPr>
-          <w:rFonts w:ascii="Times New Roman" w:hAnsi="Times New Roman" w:cs="Times New Roman"/>
-          <w:color w:val="000000"/>
-        </w:rPr>
-        <w:t>發射角較</w:t>
-      </w:r>
-      <w:proofErr w:type="gramEnd"/>
-      <w:r>
-        <w:rPr>
-          <w:rFonts w:ascii="Times New Roman" w:hAnsi="Times New Roman" w:cs="Times New Roman"/>
-          <w:color w:val="000000"/>
-        </w:rPr>
-        <w:t>大。</w:t>
+        <w:t>判定鋼料有無淬火，一般若有淬火的鋼料，其火花量較多，流線發射角較大。</w:t>
       </w:r>
     </w:p>
     <w:p>
@@ -1952,87 +1434,7 @@
           <w:rFonts w:ascii="Times New Roman" w:hAnsi="Times New Roman" w:cs="Times New Roman"/>
           <w:color w:val="000000"/>
         </w:rPr>
-        <w:t>可鑑定有無</w:t>
-      </w:r>
-      <w:proofErr w:type="gramStart"/>
-      <w:r>
-        <w:rPr>
-          <w:rFonts w:ascii="Times New Roman" w:hAnsi="Times New Roman" w:cs="Times New Roman"/>
-          <w:color w:val="000000"/>
-        </w:rPr>
-        <w:t>脫碳、滲碳及氮化</w:t>
-      </w:r>
-      <w:proofErr w:type="gramEnd"/>
-      <w:r>
-        <w:rPr>
-          <w:rFonts w:ascii="Times New Roman" w:hAnsi="Times New Roman" w:cs="Times New Roman"/>
-          <w:color w:val="000000"/>
-        </w:rPr>
-        <w:t>等，</w:t>
-      </w:r>
-      <w:proofErr w:type="gramStart"/>
-      <w:r>
-        <w:rPr>
-          <w:rFonts w:ascii="Times New Roman" w:hAnsi="Times New Roman" w:cs="Times New Roman"/>
-          <w:color w:val="000000"/>
-        </w:rPr>
-        <w:t>脫碳層</w:t>
-      </w:r>
-      <w:proofErr w:type="gramEnd"/>
-      <w:r>
-        <w:rPr>
-          <w:rFonts w:ascii="Times New Roman" w:hAnsi="Times New Roman" w:cs="Times New Roman"/>
-          <w:color w:val="000000"/>
-        </w:rPr>
-        <w:t>發生火花破裂極少表示其</w:t>
-      </w:r>
-      <w:proofErr w:type="gramStart"/>
-      <w:r>
-        <w:rPr>
-          <w:rFonts w:ascii="Times New Roman" w:hAnsi="Times New Roman" w:cs="Times New Roman"/>
-          <w:color w:val="000000"/>
-        </w:rPr>
-        <w:t>含碳量</w:t>
-      </w:r>
-      <w:proofErr w:type="gramEnd"/>
-      <w:r>
-        <w:rPr>
-          <w:rFonts w:ascii="Times New Roman" w:hAnsi="Times New Roman" w:cs="Times New Roman"/>
-          <w:color w:val="000000"/>
-        </w:rPr>
-        <w:t>低，</w:t>
-      </w:r>
-      <w:proofErr w:type="gramStart"/>
-      <w:r>
-        <w:rPr>
-          <w:rFonts w:ascii="Times New Roman" w:hAnsi="Times New Roman" w:cs="Times New Roman"/>
-          <w:color w:val="000000"/>
-        </w:rPr>
-        <w:t>滲碳層</w:t>
-      </w:r>
-      <w:proofErr w:type="gramEnd"/>
-      <w:r>
-        <w:rPr>
-          <w:rFonts w:ascii="Times New Roman" w:hAnsi="Times New Roman" w:cs="Times New Roman"/>
-          <w:color w:val="000000"/>
-        </w:rPr>
-        <w:t>則發生火花破裂極多表示</w:t>
-      </w:r>
-      <w:proofErr w:type="gramStart"/>
-      <w:r>
-        <w:rPr>
-          <w:rFonts w:ascii="Times New Roman" w:hAnsi="Times New Roman" w:cs="Times New Roman"/>
-          <w:color w:val="000000"/>
-        </w:rPr>
-        <w:t>含碳量</w:t>
-      </w:r>
-      <w:proofErr w:type="gramEnd"/>
-      <w:r>
-        <w:rPr>
-          <w:rFonts w:ascii="Times New Roman" w:hAnsi="Times New Roman" w:cs="Times New Roman"/>
-          <w:color w:val="000000"/>
-        </w:rPr>
-        <w:t>高，而氧化層則發生之火花極少。</w:t>
+        <w:t>可鑑定有無脫碳、滲碳及氮化等，脫碳層發生火花破裂極少表示其含碳量低，滲碳層則發生火花破裂極多表示含碳量高，而氧化層則發生之火花極少。</w:t>
       </w:r>
     </w:p>
     <w:p>
@@ -2153,23 +1555,7 @@
           <w:rFonts w:ascii="Times New Roman" w:hAnsi="Times New Roman" w:cs="Times New Roman"/>
           <w:color w:val="000000"/>
         </w:rPr>
-        <w:t>火花試驗測試櫃：內含砂輪機、</w:t>
-      </w:r>
-      <w:proofErr w:type="gramStart"/>
-      <w:r>
-        <w:rPr>
-          <w:rFonts w:ascii="Times New Roman" w:hAnsi="Times New Roman" w:cs="Times New Roman"/>
-          <w:color w:val="000000"/>
-        </w:rPr>
-        <w:t>瓷質燒結</w:t>
-      </w:r>
-      <w:proofErr w:type="gramEnd"/>
-      <w:r>
-        <w:rPr>
-          <w:rFonts w:ascii="Times New Roman" w:hAnsi="Times New Roman" w:cs="Times New Roman"/>
-          <w:color w:val="000000"/>
-        </w:rPr>
-        <w:t>研磨輪（砂輪）。</w:t>
+        <w:t>火花試驗測試櫃：內含砂輪機、瓷質燒結研磨輪（砂輪）。</w:t>
       </w:r>
     </w:p>
     <w:p>
@@ -2196,21 +1582,12 @@
         </w:rPr>
         <w:t xml:space="preserve">. </w:t>
       </w:r>
-      <w:proofErr w:type="gramStart"/>
-      <w:r>
-        <w:rPr>
-          <w:rFonts w:ascii="Times New Roman" w:hAnsi="Times New Roman" w:cs="Times New Roman"/>
-          <w:color w:val="000000"/>
-        </w:rPr>
-        <w:t>已知成分之</w:t>
-      </w:r>
-      <w:proofErr w:type="gramEnd"/>
-      <w:r>
-        <w:rPr>
-          <w:rFonts w:ascii="Times New Roman" w:hAnsi="Times New Roman" w:cs="Times New Roman"/>
-          <w:color w:val="000000"/>
-        </w:rPr>
-        <w:t>標準火花試驗棒一盒、安全眼鏡、防塵口罩、黑色屏幕</w:t>
+      <w:r>
+        <w:rPr>
+          <w:rFonts w:ascii="Times New Roman" w:hAnsi="Times New Roman" w:cs="Times New Roman"/>
+          <w:color w:val="000000"/>
+        </w:rPr>
+        <w:t>已知成分之標準火花試驗棒一盒、安全眼鏡、防塵口罩、黑色屏幕</w:t>
       </w:r>
     </w:p>
     <w:p>
@@ -2267,23 +1644,7 @@
           <w:rFonts w:ascii="Times New Roman" w:hAnsi="Times New Roman" w:cs="Times New Roman"/>
           <w:color w:val="000000"/>
         </w:rPr>
-        <w:t>將</w:t>
-      </w:r>
-      <w:proofErr w:type="gramStart"/>
-      <w:r>
-        <w:rPr>
-          <w:rFonts w:ascii="Times New Roman" w:hAnsi="Times New Roman" w:cs="Times New Roman"/>
-          <w:color w:val="000000"/>
-        </w:rPr>
-        <w:t>各試棒</w:t>
-      </w:r>
-      <w:proofErr w:type="gramEnd"/>
-      <w:r>
-        <w:rPr>
-          <w:rFonts w:ascii="Times New Roman" w:hAnsi="Times New Roman" w:cs="Times New Roman"/>
-          <w:color w:val="000000"/>
-        </w:rPr>
-        <w:t>之表面用砂紙研磨，並清理乾淨。</w:t>
+        <w:t>將各試棒之表面用砂紙研磨，並清理乾淨。</w:t>
       </w:r>
     </w:p>
     <w:p>
@@ -2315,23 +1676,7 @@
           <w:rFonts w:ascii="Times New Roman" w:hAnsi="Times New Roman" w:cs="Times New Roman"/>
           <w:color w:val="000000"/>
         </w:rPr>
-        <w:t>標準</w:t>
-      </w:r>
-      <w:proofErr w:type="gramStart"/>
-      <w:r>
-        <w:rPr>
-          <w:rFonts w:ascii="Times New Roman" w:hAnsi="Times New Roman" w:cs="Times New Roman"/>
-          <w:color w:val="000000"/>
-        </w:rPr>
-        <w:t>試棒置</w:t>
-      </w:r>
-      <w:proofErr w:type="gramEnd"/>
-      <w:r>
-        <w:rPr>
-          <w:rFonts w:ascii="Times New Roman" w:hAnsi="Times New Roman" w:cs="Times New Roman"/>
-          <w:color w:val="000000"/>
-        </w:rPr>
-        <w:t>於轉動之砂輪中，使摩擦產生火花。</w:t>
+        <w:t>標準試棒置於轉動之砂輪中，使摩擦產生火花。</w:t>
       </w:r>
     </w:p>
     <w:p>
@@ -2363,23 +1708,7 @@
           <w:rFonts w:ascii="Times New Roman" w:hAnsi="Times New Roman" w:cs="Times New Roman"/>
           <w:color w:val="000000"/>
         </w:rPr>
-        <w:t>火花方向為水平或</w:t>
-      </w:r>
-      <w:proofErr w:type="gramStart"/>
-      <w:r>
-        <w:rPr>
-          <w:rFonts w:ascii="Times New Roman" w:hAnsi="Times New Roman" w:cs="Times New Roman"/>
-          <w:color w:val="000000"/>
-        </w:rPr>
-        <w:t>向斜上向</w:t>
-      </w:r>
-      <w:proofErr w:type="gramEnd"/>
-      <w:r>
-        <w:rPr>
-          <w:rFonts w:ascii="Times New Roman" w:hAnsi="Times New Roman" w:cs="Times New Roman"/>
-          <w:color w:val="000000"/>
-        </w:rPr>
-        <w:t>飛濺，以便於觀察。</w:t>
+        <w:t>火花方向為水平或向斜上向飛濺，以便於觀察。</w:t>
       </w:r>
     </w:p>
     <w:p>
@@ -2406,21 +1735,12 @@
         </w:rPr>
         <w:t xml:space="preserve">. </w:t>
       </w:r>
-      <w:proofErr w:type="gramStart"/>
-      <w:r>
-        <w:rPr>
-          <w:rFonts w:ascii="Times New Roman" w:hAnsi="Times New Roman" w:cs="Times New Roman"/>
-          <w:color w:val="000000"/>
-        </w:rPr>
-        <w:t>先做碳鋼標準試棒</w:t>
-      </w:r>
-      <w:proofErr w:type="gramEnd"/>
-      <w:r>
-        <w:rPr>
-          <w:rFonts w:ascii="Times New Roman" w:hAnsi="Times New Roman" w:cs="Times New Roman"/>
-          <w:color w:val="000000"/>
-        </w:rPr>
-        <w:t>，再做低合金鋼及高合金鋼。</w:t>
+      <w:r>
+        <w:rPr>
+          <w:rFonts w:ascii="Times New Roman" w:hAnsi="Times New Roman" w:cs="Times New Roman"/>
+          <w:color w:val="000000"/>
+        </w:rPr>
+        <w:t>先做碳鋼標準試棒，再做低合金鋼及高合金鋼。</w:t>
       </w:r>
     </w:p>
     <w:p>
@@ -2452,55 +1772,7 @@
           <w:rFonts w:ascii="Times New Roman" w:hAnsi="Times New Roman" w:cs="Times New Roman"/>
           <w:color w:val="000000"/>
         </w:rPr>
-        <w:t>以未知</w:t>
-      </w:r>
-      <w:proofErr w:type="gramStart"/>
-      <w:r>
-        <w:rPr>
-          <w:rFonts w:ascii="Times New Roman" w:hAnsi="Times New Roman" w:cs="Times New Roman"/>
-          <w:color w:val="000000"/>
-        </w:rPr>
-        <w:t>成份試棒作</w:t>
-      </w:r>
-      <w:proofErr w:type="gramEnd"/>
-      <w:r>
-        <w:rPr>
-          <w:rFonts w:ascii="Times New Roman" w:hAnsi="Times New Roman" w:cs="Times New Roman"/>
-          <w:color w:val="000000"/>
-        </w:rPr>
-        <w:t>火花試驗，觀察其火花各部份特徵，</w:t>
-      </w:r>
-      <w:proofErr w:type="gramStart"/>
-      <w:r>
-        <w:rPr>
-          <w:rFonts w:ascii="Times New Roman" w:hAnsi="Times New Roman" w:cs="Times New Roman"/>
-          <w:color w:val="000000"/>
-        </w:rPr>
-        <w:t>花根</w:t>
-      </w:r>
-      <w:proofErr w:type="gramEnd"/>
-      <w:r>
-        <w:rPr>
-          <w:rFonts w:ascii="Times New Roman" w:hAnsi="Times New Roman" w:cs="Times New Roman"/>
-          <w:color w:val="000000"/>
-        </w:rPr>
-        <w:t>、中央、</w:t>
-      </w:r>
-      <w:proofErr w:type="gramStart"/>
-      <w:r>
-        <w:rPr>
-          <w:rFonts w:ascii="Times New Roman" w:hAnsi="Times New Roman" w:cs="Times New Roman"/>
-          <w:color w:val="000000"/>
-        </w:rPr>
-        <w:t>花端三個</w:t>
-      </w:r>
-      <w:proofErr w:type="gramEnd"/>
-      <w:r>
-        <w:rPr>
-          <w:rFonts w:ascii="Times New Roman" w:hAnsi="Times New Roman" w:cs="Times New Roman"/>
-          <w:color w:val="000000"/>
-        </w:rPr>
-        <w:t>部份的流線，分枝之數量、形狀、大小、花粉，以及手之感覺。</w:t>
+        <w:t>以未知成份試棒作火花試驗，觀察其火花各部份特徵，花根、中央、花端三個部份的流線，分枝之數量、形狀、大小、花粉，以及手之感覺。</w:t>
       </w:r>
     </w:p>
     <w:p>
@@ -2630,7 +1902,7 @@
         <w:spacing w:before="0" w:beforeAutospacing="0" w:after="0" w:afterAutospacing="0"/>
         <w:textAlignment w:val="baseline"/>
         <w:rPr>
-          <w:rFonts w:ascii="Times New Roman" w:hAnsi="Times New Roman" w:cs="Times New Roman" w:hint="eastAsia"/>
+          <w:rFonts w:ascii="Times New Roman" w:hAnsi="Times New Roman" w:cs="Times New Roman"/>
           <w:color w:val="000000"/>
         </w:rPr>
       </w:pPr>
@@ -2732,23 +2004,7 @@
           <w:rFonts w:hint="eastAsia"/>
           <w:szCs w:val="24"/>
         </w:rPr>
-        <w:t>剪</w:t>
-      </w:r>
-      <w:proofErr w:type="gramStart"/>
-      <w:r>
-        <w:rPr>
-          <w:rFonts w:hint="eastAsia"/>
-          <w:szCs w:val="24"/>
-        </w:rPr>
-        <w:t>應力與剪應變</w:t>
-      </w:r>
-      <w:proofErr w:type="gramEnd"/>
-      <w:r>
-        <w:rPr>
-          <w:rFonts w:hint="eastAsia"/>
-          <w:szCs w:val="24"/>
-        </w:rPr>
-        <w:t>之關係僅能由扭轉試驗以求之。</w:t>
+        <w:t>剪應力與剪應變之關係僅能由扭轉試驗以求之。</w:t>
       </w:r>
     </w:p>
     <w:p>
@@ -2924,21 +2180,12 @@
           <m:t>Φ</m:t>
         </m:r>
       </m:oMath>
-      <w:proofErr w:type="gramStart"/>
-      <w:r>
-        <w:rPr>
-          <w:rFonts w:hint="eastAsia"/>
-          <w:szCs w:val="24"/>
-        </w:rPr>
-        <w:t>為剪應變</w:t>
-      </w:r>
-      <w:proofErr w:type="gramEnd"/>
-      <w:r>
-        <w:rPr>
-          <w:rFonts w:hint="eastAsia"/>
-          <w:szCs w:val="24"/>
-        </w:rPr>
-        <w:t>，</w:t>
+      <w:r>
+        <w:rPr>
+          <w:rFonts w:hint="eastAsia"/>
+          <w:szCs w:val="24"/>
+        </w:rPr>
+        <w:t>為剪應變，</w:t>
       </w:r>
       <m:oMath>
         <m:r>
@@ -2954,23 +2201,7 @@
           <w:rFonts w:hint="eastAsia"/>
           <w:szCs w:val="24"/>
         </w:rPr>
-        <w:t>為</w:t>
-      </w:r>
-      <w:proofErr w:type="gramStart"/>
-      <w:r>
-        <w:rPr>
-          <w:rFonts w:hint="eastAsia"/>
-          <w:szCs w:val="24"/>
-        </w:rPr>
-        <w:t>圓斷面試桿</w:t>
-      </w:r>
-      <w:proofErr w:type="gramEnd"/>
-      <w:r>
-        <w:rPr>
-          <w:rFonts w:hint="eastAsia"/>
-          <w:szCs w:val="24"/>
-        </w:rPr>
-        <w:t>的外半徑，</w:t>
+        <w:t>為圓斷面試桿的外半徑，</w:t>
       </w:r>
       <m:oMath>
         <m:sSub>
@@ -3008,23 +2239,7 @@
           <w:rFonts w:ascii="Times New Roman" w:hAnsi="Times New Roman" w:cs="Times New Roman"/>
           <w:color w:val="000000"/>
         </w:rPr>
-        <w:t>為空心圓試</w:t>
-      </w:r>
-      <w:proofErr w:type="gramStart"/>
-      <w:r>
-        <w:rPr>
-          <w:rFonts w:ascii="Times New Roman" w:hAnsi="Times New Roman" w:cs="Times New Roman"/>
-          <w:color w:val="000000"/>
-        </w:rPr>
-        <w:t>桿</w:t>
-      </w:r>
-      <w:proofErr w:type="gramEnd"/>
-      <w:r>
-        <w:rPr>
-          <w:rFonts w:ascii="Times New Roman" w:hAnsi="Times New Roman" w:cs="Times New Roman"/>
-          <w:color w:val="000000"/>
-        </w:rPr>
-        <w:t>的內半徑，</w:t>
+        <w:t>為空心圓試桿的內半徑，</w:t>
       </w:r>
       <m:oMath>
         <m:r>
@@ -3040,23 +2255,7 @@
           <w:rFonts w:ascii="Times New Roman" w:hAnsi="Times New Roman" w:cs="Times New Roman"/>
           <w:color w:val="000000"/>
         </w:rPr>
-        <w:t>為扭轉計二</w:t>
-      </w:r>
-      <w:proofErr w:type="gramStart"/>
-      <w:r>
-        <w:rPr>
-          <w:rFonts w:ascii="Times New Roman" w:hAnsi="Times New Roman" w:cs="Times New Roman"/>
-          <w:color w:val="000000"/>
-        </w:rPr>
-        <w:t>夾環間</w:t>
-      </w:r>
-      <w:proofErr w:type="gramEnd"/>
-      <w:r>
-        <w:rPr>
-          <w:rFonts w:ascii="Times New Roman" w:hAnsi="Times New Roman" w:cs="Times New Roman"/>
-          <w:color w:val="000000"/>
-        </w:rPr>
-        <w:t>之距離，</w:t>
+        <w:t>為扭轉計二夾環間之距離，</w:t>
       </w:r>
       <m:oMath>
         <m:r>
@@ -3075,23 +2274,7 @@
           <w:rFonts w:ascii="Times New Roman" w:hAnsi="Times New Roman" w:cs="Times New Roman"/>
           <w:color w:val="000000"/>
         </w:rPr>
-        <w:t>為</w:t>
-      </w:r>
-      <w:proofErr w:type="gramStart"/>
-      <w:r>
-        <w:rPr>
-          <w:rFonts w:ascii="Times New Roman" w:hAnsi="Times New Roman" w:cs="Times New Roman"/>
-          <w:color w:val="000000"/>
-        </w:rPr>
-        <w:t>扭轉角</w:t>
-      </w:r>
-      <w:proofErr w:type="gramEnd"/>
-      <w:r>
-        <w:rPr>
-          <w:rFonts w:ascii="Times New Roman" w:hAnsi="Times New Roman" w:cs="Times New Roman"/>
-          <w:color w:val="000000"/>
-        </w:rPr>
-        <w:t>，</w:t>
+        <w:t>為扭轉角，</w:t>
       </w:r>
       <m:oMath>
         <m:r>
@@ -3336,47 +2519,13 @@
         <w:pStyle w:val="Web"/>
         <w:spacing w:before="0" w:beforeAutospacing="0" w:after="0" w:afterAutospacing="0" w:line="240" w:lineRule="atLeast"/>
       </w:pPr>
-      <w:proofErr w:type="gramStart"/>
-      <w:r>
-        <w:rPr>
-          <w:rFonts w:ascii="Times New Roman" w:hAnsi="Times New Roman" w:cs="Times New Roman"/>
-          <w:color w:val="000000"/>
-        </w:rPr>
-        <w:t>故剪應力</w:t>
-      </w:r>
-      <w:proofErr w:type="gramEnd"/>
-      <w:r>
-        <w:rPr>
-          <w:rFonts w:ascii="Times New Roman" w:hAnsi="Times New Roman" w:cs="Times New Roman"/>
-          <w:color w:val="000000"/>
-        </w:rPr>
-        <w:t>在中心軸上為零，表面最大，之間為直線變化，</w:t>
-      </w:r>
-      <w:proofErr w:type="gramStart"/>
-      <w:r>
-        <w:rPr>
-          <w:rFonts w:ascii="Times New Roman" w:hAnsi="Times New Roman" w:cs="Times New Roman"/>
-          <w:color w:val="000000"/>
-        </w:rPr>
-        <w:t>且剪應力</w:t>
-      </w:r>
-      <w:proofErr w:type="gramEnd"/>
-      <w:r>
-        <w:rPr>
-          <w:rFonts w:ascii="Times New Roman" w:hAnsi="Times New Roman" w:cs="Times New Roman"/>
-          <w:color w:val="000000"/>
-        </w:rPr>
-        <w:t>與</w:t>
-      </w:r>
-      <w:proofErr w:type="gramStart"/>
-      <w:r>
-        <w:rPr>
-          <w:rFonts w:ascii="Times New Roman" w:hAnsi="Times New Roman" w:cs="Times New Roman"/>
-          <w:color w:val="000000"/>
-        </w:rPr>
-        <w:t>扭轉角</w:t>
-      </w:r>
-      <w:proofErr w:type="gramEnd"/>
+      <w:r>
+        <w:rPr>
+          <w:rFonts w:ascii="Times New Roman" w:hAnsi="Times New Roman" w:cs="Times New Roman"/>
+          <w:color w:val="000000"/>
+        </w:rPr>
+        <w:t>故剪應力在中心軸上為零，表面最大，之間為直線變化，且剪應力與扭轉角</w:t>
+      </w:r>
       <m:oMath>
         <m:r>
           <m:rPr>
@@ -3394,23 +2543,7 @@
           <w:rFonts w:ascii="Times New Roman" w:hAnsi="Times New Roman" w:cs="Times New Roman"/>
           <w:color w:val="000000"/>
         </w:rPr>
-        <w:t>成比例。由斷面上剪應力對於中心軸</w:t>
-      </w:r>
-      <w:proofErr w:type="gramStart"/>
-      <w:r>
-        <w:rPr>
-          <w:rFonts w:ascii="Times New Roman" w:hAnsi="Times New Roman" w:cs="Times New Roman"/>
-          <w:color w:val="000000"/>
-        </w:rPr>
-        <w:t>之扭勢總和等於扭勢之</w:t>
-      </w:r>
-      <w:proofErr w:type="gramEnd"/>
-      <w:r>
-        <w:rPr>
-          <w:rFonts w:ascii="Times New Roman" w:hAnsi="Times New Roman" w:cs="Times New Roman"/>
-          <w:color w:val="000000"/>
-        </w:rPr>
-        <w:t>關係可得：</w:t>
+        <w:t>成比例。由斷面上剪應力對於中心軸之扭勢總和等於扭勢之關係可得：</w:t>
       </w:r>
     </w:p>
     <w:p>
@@ -3915,37 +3048,12 @@
           <w:color w:val="000000"/>
         </w:rPr>
       </w:pPr>
-      <w:proofErr w:type="gramStart"/>
-      <w:r>
-        <w:rPr>
-          <w:rFonts w:ascii="Times New Roman" w:hAnsi="Times New Roman" w:cs="Times New Roman"/>
-          <w:color w:val="000000"/>
-        </w:rPr>
-        <w:t>均質等項性</w:t>
-      </w:r>
-      <w:proofErr w:type="gramEnd"/>
-      <w:r>
-        <w:rPr>
-          <w:rFonts w:ascii="Times New Roman" w:hAnsi="Times New Roman" w:cs="Times New Roman"/>
-          <w:color w:val="000000"/>
-        </w:rPr>
-        <w:t>材料之剛性係數約為拉</w:t>
-      </w:r>
-      <w:proofErr w:type="gramStart"/>
-      <w:r>
-        <w:rPr>
-          <w:rFonts w:ascii="Times New Roman" w:hAnsi="Times New Roman" w:cs="Times New Roman"/>
-          <w:color w:val="000000"/>
-        </w:rPr>
-        <w:t>伸時縱性</w:t>
-      </w:r>
-      <w:proofErr w:type="gramEnd"/>
-      <w:r>
-        <w:rPr>
-          <w:rFonts w:ascii="Times New Roman" w:hAnsi="Times New Roman" w:cs="Times New Roman"/>
-          <w:color w:val="000000"/>
-        </w:rPr>
-        <w:t>彈性係數之</w:t>
+      <w:r>
+        <w:rPr>
+          <w:rFonts w:ascii="Times New Roman" w:hAnsi="Times New Roman" w:cs="Times New Roman"/>
+          <w:color w:val="000000"/>
+        </w:rPr>
+        <w:t>均質等項性材料之剛性係數約為拉伸時縱性彈性係數之</w:t>
       </w:r>
       <w:r>
         <w:rPr>
@@ -4043,9 +3151,6 @@
       <w:pPr>
         <w:pStyle w:val="Web"/>
         <w:spacing w:before="0" w:beforeAutospacing="0" w:after="0" w:afterAutospacing="0" w:line="240" w:lineRule="atLeast"/>
-        <w:rPr>
-          <w:rFonts w:hint="eastAsia"/>
-        </w:rPr>
       </w:pPr>
     </w:p>
     <w:p>
@@ -4099,55 +3204,7 @@
           <w:rFonts w:ascii="Times New Roman" w:hAnsi="Times New Roman" w:cs="Times New Roman"/>
           <w:color w:val="000000"/>
         </w:rPr>
-        <w:t>將試</w:t>
-      </w:r>
-      <w:proofErr w:type="gramStart"/>
-      <w:r>
-        <w:rPr>
-          <w:rFonts w:ascii="Times New Roman" w:hAnsi="Times New Roman" w:cs="Times New Roman"/>
-          <w:color w:val="000000"/>
-        </w:rPr>
-        <w:t>桿</w:t>
-      </w:r>
-      <w:proofErr w:type="gramEnd"/>
-      <w:r>
-        <w:rPr>
-          <w:rFonts w:ascii="Times New Roman" w:hAnsi="Times New Roman" w:cs="Times New Roman"/>
-          <w:color w:val="000000"/>
-        </w:rPr>
-        <w:t>夾持於試驗機中，試</w:t>
-      </w:r>
-      <w:proofErr w:type="gramStart"/>
-      <w:r>
-        <w:rPr>
-          <w:rFonts w:ascii="Times New Roman" w:hAnsi="Times New Roman" w:cs="Times New Roman"/>
-          <w:color w:val="000000"/>
-        </w:rPr>
-        <w:t>桿</w:t>
-      </w:r>
-      <w:proofErr w:type="gramEnd"/>
-      <w:r>
-        <w:rPr>
-          <w:rFonts w:ascii="Times New Roman" w:hAnsi="Times New Roman" w:cs="Times New Roman"/>
-          <w:color w:val="000000"/>
-        </w:rPr>
-        <w:t>中心需與試驗機</w:t>
-      </w:r>
-      <w:proofErr w:type="gramStart"/>
-      <w:r>
-        <w:rPr>
-          <w:rFonts w:ascii="Times New Roman" w:hAnsi="Times New Roman" w:cs="Times New Roman"/>
-          <w:color w:val="000000"/>
-        </w:rPr>
-        <w:t>之軸相</w:t>
-      </w:r>
-      <w:proofErr w:type="gramEnd"/>
-      <w:r>
-        <w:rPr>
-          <w:rFonts w:ascii="Times New Roman" w:hAnsi="Times New Roman" w:cs="Times New Roman"/>
-          <w:color w:val="000000"/>
-        </w:rPr>
-        <w:t>一致。</w:t>
+        <w:t>將試桿夾持於試驗機中，試桿中心需與試驗機之軸相一致。</w:t>
       </w:r>
     </w:p>
     <w:p>
@@ -4204,21 +3261,12 @@
         </w:rPr>
         <w:t xml:space="preserve">. </w:t>
       </w:r>
-      <w:proofErr w:type="gramStart"/>
-      <w:r>
-        <w:rPr>
-          <w:rFonts w:ascii="Times New Roman" w:hAnsi="Times New Roman" w:cs="Times New Roman"/>
-          <w:color w:val="000000"/>
-        </w:rPr>
-        <w:t>欲求抗剪強度</w:t>
-      </w:r>
-      <w:proofErr w:type="gramEnd"/>
-      <w:r>
-        <w:rPr>
-          <w:rFonts w:ascii="Times New Roman" w:hAnsi="Times New Roman" w:cs="Times New Roman"/>
-          <w:color w:val="000000"/>
-        </w:rPr>
-        <w:t>時宜用短型有縮小斷面之管狀試體。</w:t>
+      <w:r>
+        <w:rPr>
+          <w:rFonts w:ascii="Times New Roman" w:hAnsi="Times New Roman" w:cs="Times New Roman"/>
+          <w:color w:val="000000"/>
+        </w:rPr>
+        <w:t>欲求抗剪強度時宜用短型有縮小斷面之管狀試體。</w:t>
       </w:r>
     </w:p>
     <w:p>
@@ -4249,71 +3297,7 @@
           <w:rFonts w:ascii="Times New Roman" w:hAnsi="Times New Roman" w:cs="Times New Roman"/>
           <w:color w:val="000000"/>
         </w:rPr>
-        <w:t>管狀試</w:t>
-      </w:r>
-      <w:proofErr w:type="gramStart"/>
-      <w:r>
-        <w:rPr>
-          <w:rFonts w:ascii="Times New Roman" w:hAnsi="Times New Roman" w:cs="Times New Roman"/>
-          <w:color w:val="000000"/>
-        </w:rPr>
-        <w:t>桿</w:t>
-      </w:r>
-      <w:proofErr w:type="gramEnd"/>
-      <w:r>
-        <w:rPr>
-          <w:rFonts w:ascii="Times New Roman" w:hAnsi="Times New Roman" w:cs="Times New Roman"/>
-          <w:color w:val="000000"/>
-        </w:rPr>
-        <w:t>之兩端需</w:t>
-      </w:r>
-      <w:proofErr w:type="gramStart"/>
-      <w:r>
-        <w:rPr>
-          <w:rFonts w:ascii="Times New Roman" w:hAnsi="Times New Roman" w:cs="Times New Roman"/>
-          <w:color w:val="000000"/>
-        </w:rPr>
-        <w:t>插入鋼塞</w:t>
-      </w:r>
-      <w:proofErr w:type="gramEnd"/>
-      <w:r>
-        <w:rPr>
-          <w:rFonts w:ascii="Times New Roman" w:hAnsi="Times New Roman" w:cs="Times New Roman"/>
-          <w:color w:val="000000"/>
-        </w:rPr>
-        <w:t>，以免</w:t>
-      </w:r>
-      <w:proofErr w:type="gramStart"/>
-      <w:r>
-        <w:rPr>
-          <w:rFonts w:ascii="Times New Roman" w:hAnsi="Times New Roman" w:cs="Times New Roman"/>
-          <w:color w:val="000000"/>
-        </w:rPr>
-        <w:t>夾頭內齒塊</w:t>
-      </w:r>
-      <w:proofErr w:type="gramEnd"/>
-      <w:r>
-        <w:rPr>
-          <w:rFonts w:ascii="Times New Roman" w:hAnsi="Times New Roman" w:cs="Times New Roman"/>
-          <w:color w:val="000000"/>
-        </w:rPr>
-        <w:t>壓力</w:t>
-      </w:r>
-      <w:proofErr w:type="gramStart"/>
-      <w:r>
-        <w:rPr>
-          <w:rFonts w:ascii="Times New Roman" w:hAnsi="Times New Roman" w:cs="Times New Roman"/>
-          <w:color w:val="000000"/>
-        </w:rPr>
-        <w:t>將管壓扁</w:t>
-      </w:r>
-      <w:proofErr w:type="gramEnd"/>
-      <w:r>
-        <w:rPr>
-          <w:rFonts w:ascii="Times New Roman" w:hAnsi="Times New Roman" w:cs="Times New Roman"/>
-          <w:color w:val="000000"/>
-        </w:rPr>
-        <w:t>。</w:t>
+        <w:t>管狀試桿之兩端需插入鋼塞，以免夾頭內齒塊壓力將管壓扁。</w:t>
       </w:r>
     </w:p>
     <w:p>
@@ -4344,23 +3328,7 @@
           <w:rFonts w:ascii="Times New Roman" w:hAnsi="Times New Roman" w:cs="Times New Roman"/>
           <w:color w:val="000000"/>
         </w:rPr>
-        <w:t>將扭矩</w:t>
-      </w:r>
-      <w:proofErr w:type="gramStart"/>
-      <w:r>
-        <w:rPr>
-          <w:rFonts w:ascii="Times New Roman" w:hAnsi="Times New Roman" w:cs="Times New Roman"/>
-          <w:color w:val="000000"/>
-        </w:rPr>
-        <w:t>與扭角</w:t>
-      </w:r>
-      <w:proofErr w:type="gramEnd"/>
-      <w:r>
-        <w:rPr>
-          <w:rFonts w:ascii="Times New Roman" w:hAnsi="Times New Roman" w:cs="Times New Roman"/>
-          <w:color w:val="000000"/>
-        </w:rPr>
-        <w:t>之關係記錄下來，並求其剛性係數。</w:t>
+        <w:t>將扭矩與扭角之關係記錄下來，並求其剛性係數。</w:t>
       </w:r>
     </w:p>
     <w:p>
@@ -4368,7 +3336,7 @@
         <w:pStyle w:val="Web"/>
         <w:spacing w:before="0" w:beforeAutospacing="0" w:after="0" w:afterAutospacing="0" w:line="240" w:lineRule="atLeast"/>
         <w:rPr>
-          <w:rFonts w:asciiTheme="majorHAnsi" w:hAnsiTheme="majorHAnsi" w:cstheme="majorHAnsi" w:hint="eastAsia"/>
+          <w:rFonts w:asciiTheme="majorHAnsi" w:hAnsiTheme="majorHAnsi" w:cstheme="majorHAnsi"/>
           <w:iCs/>
         </w:rPr>
       </w:pPr>
@@ -4386,37 +3354,12 @@
         </w:rPr>
         <w:t xml:space="preserve">. </w:t>
       </w:r>
-      <w:proofErr w:type="gramStart"/>
-      <w:r>
-        <w:rPr>
-          <w:rFonts w:ascii="Times New Roman" w:hAnsi="Times New Roman" w:cs="Times New Roman"/>
-          <w:color w:val="000000"/>
-        </w:rPr>
-        <w:t>夾頭內</w:t>
-      </w:r>
-      <w:proofErr w:type="gramEnd"/>
-      <w:r>
-        <w:rPr>
-          <w:rFonts w:ascii="Times New Roman" w:hAnsi="Times New Roman" w:cs="Times New Roman"/>
-          <w:color w:val="000000"/>
-        </w:rPr>
-        <w:t>之</w:t>
-      </w:r>
-      <w:proofErr w:type="gramStart"/>
-      <w:r>
-        <w:rPr>
-          <w:rFonts w:ascii="Times New Roman" w:hAnsi="Times New Roman" w:cs="Times New Roman"/>
-          <w:color w:val="000000"/>
-        </w:rPr>
-        <w:t>楔</w:t>
-      </w:r>
-      <w:proofErr w:type="gramEnd"/>
-      <w:r>
-        <w:rPr>
-          <w:rFonts w:ascii="Times New Roman" w:hAnsi="Times New Roman" w:cs="Times New Roman"/>
-          <w:color w:val="000000"/>
-        </w:rPr>
-        <w:t>需用淬火鋼製成，以防止其變形。</w:t>
+      <w:r>
+        <w:rPr>
+          <w:rFonts w:ascii="Times New Roman" w:hAnsi="Times New Roman" w:cs="Times New Roman"/>
+          <w:color w:val="000000"/>
+        </w:rPr>
+        <w:t>夾頭內之楔需用淬火鋼製成，以防止其變形。</w:t>
       </w:r>
     </w:p>
     <w:sectPr>
@@ -5134,6 +4077,7 @@
     <w:lsdException w:name="HTML Sample" w:semiHidden="1" w:unhideWhenUsed="1"/>
     <w:lsdException w:name="HTML Typewriter" w:semiHidden="1" w:unhideWhenUsed="1"/>
     <w:lsdException w:name="HTML Variable" w:semiHidden="1" w:unhideWhenUsed="1"/>
+    <w:lsdException w:name="Normal Table" w:semiHidden="1" w:unhideWhenUsed="1"/>
     <w:lsdException w:name="annotation subject" w:semiHidden="1" w:unhideWhenUsed="1"/>
     <w:lsdException w:name="No List" w:semiHidden="1" w:unhideWhenUsed="1"/>
     <w:lsdException w:name="Outline List 1" w:semiHidden="1" w:unhideWhenUsed="1"/>
@@ -5180,8 +4124,10 @@
     <w:lsdException w:name="Table Subtle 2" w:semiHidden="1" w:unhideWhenUsed="1"/>
     <w:lsdException w:name="Table Web 1" w:semiHidden="1" w:unhideWhenUsed="1"/>
     <w:lsdException w:name="Table Web 2" w:semiHidden="1" w:unhideWhenUsed="1"/>
+    <w:lsdException w:name="Table Web 3" w:semiHidden="1" w:unhideWhenUsed="1"/>
     <w:lsdException w:name="Balloon Text" w:semiHidden="1" w:unhideWhenUsed="1"/>
     <w:lsdException w:name="Table Grid" w:uiPriority="39"/>
+    <w:lsdException w:name="Table Theme" w:semiHidden="1" w:unhideWhenUsed="1"/>
     <w:lsdException w:name="Placeholder Text" w:semiHidden="1"/>
     <w:lsdException w:name="No Spacing" w:uiPriority="1" w:qFormat="1"/>
     <w:lsdException w:name="Light Shading" w:uiPriority="60"/>

</xml_diff>